<commit_message>
Update question for developers
</commit_message>
<xml_diff>
--- a/vragen interview.docx
+++ b/vragen interview.docx
@@ -7,13 +7,7 @@
         <w:pStyle w:val="Heading1"/>
       </w:pPr>
       <w:r>
-        <w:t>Interview VI</w:t>
-      </w:r>
-      <w:r>
-        <w:t xml:space="preserve"> </w:t>
-      </w:r>
-      <w:r>
-        <w:t>Company</w:t>
+        <w:t>Interview VI Company</w:t>
       </w:r>
     </w:p>
     <w:p>
@@ -28,41 +22,25 @@
       <w:r>
         <w:t>Ideeën interview</w:t>
       </w:r>
-      <w:bookmarkStart w:id="0" w:name="_GoBack"/>
-      <w:bookmarkEnd w:id="0"/>
     </w:p>
     <w:p>
       <w:r>
         <w:t>Meerdere developers tegelijk interviewen zodat veel projecten tegelijk besproken kunnen worden en niet een paar projecten waar één developer aan werkt.</w:t>
       </w:r>
     </w:p>
+    <w:p/>
     <w:p>
       <w:pPr>
         <w:pStyle w:val="Heading3"/>
-        <w:rPr>
-          <w:lang w:val="en-US"/>
-        </w:rPr>
-      </w:pPr>
-      <w:r>
-        <w:rPr>
-          <w:lang w:val="en-US"/>
-        </w:rPr>
+      </w:pPr>
+      <w:r>
         <w:t xml:space="preserve">Front- </w:t>
       </w:r>
       <w:r>
         <w:t xml:space="preserve">en </w:t>
       </w:r>
       <w:r>
-        <w:rPr>
-          <w:lang w:val="en-US"/>
-        </w:rPr>
-        <w:t>Back-</w:t>
-      </w:r>
-      <w:r>
-        <w:rPr>
-          <w:lang w:val="en-US"/>
-        </w:rPr>
-        <w:t>end Developer</w:t>
+        <w:t>Back-end Developer</w:t>
       </w:r>
     </w:p>
     <w:p>
@@ -202,22 +180,13 @@
         </w:numPr>
       </w:pPr>
       <w:r>
-        <w:t>registreren + login</w:t>
-      </w:r>
-      <w:r>
-        <w:t xml:space="preserve"> -</w:t>
+        <w:t>registreren + login -</w:t>
       </w:r>
       <w:r>
         <w:rPr>
           <w:i/>
         </w:rPr>
-        <w:t>misschien authoris</w:t>
-      </w:r>
-      <w:r>
-        <w:rPr>
-          <w:i/>
-        </w:rPr>
-        <w:t>atie?</w:t>
+        <w:t>misschien authorisatie?</w:t>
       </w:r>
     </w:p>
     <w:p>
@@ -229,13 +198,7 @@
         </w:numPr>
       </w:pPr>
       <w:r>
-        <w:t>V</w:t>
-      </w:r>
-      <w:r>
-        <w:t>alidatie</w:t>
-      </w:r>
-      <w:r>
-        <w:t xml:space="preserve"> persoonsgegevens, transactie gegevens (vragen naar meer)</w:t>
+        <w:t>Validatie persoonsgegevens, transactie gegevens (vragen naar meer)</w:t>
       </w:r>
     </w:p>
     <w:p>
@@ -247,13 +210,19 @@
         </w:numPr>
       </w:pPr>
       <w:r>
-        <w:t>Security (zijn er misschien dingen die wij daar kunnen</w:t>
-      </w:r>
-      <w:r>
-        <w:t>/mogen</w:t>
-      </w:r>
-      <w:r>
-        <w:t xml:space="preserve"> standaardiseren?)</w:t>
+        <w:t>Security (zijn er misschien dingen die wij daar kunnen/mogen standaardiseren?)</w:t>
+      </w:r>
+    </w:p>
+    <w:p>
+      <w:pPr>
+        <w:pStyle w:val="ListParagraph"/>
+        <w:numPr>
+          <w:ilvl w:val="0"/>
+          <w:numId w:val="1"/>
+        </w:numPr>
+      </w:pPr>
+      <w:r>
+        <w:t>admin</w:t>
       </w:r>
     </w:p>
     <w:p>
@@ -299,13 +268,7 @@
         <w:t xml:space="preserve">(bij de suggesties die eruit zijn gekomen)  </w:t>
       </w:r>
       <w:r>
-        <w:t>(handig als de back-enders 1 voor 1 worden geinterviewd</w:t>
-      </w:r>
-      <w:r>
-        <w:t xml:space="preserve"> of in groepjes van 2</w:t>
-      </w:r>
-      <w:r>
-        <w:t xml:space="preserve">) </w:t>
+        <w:t xml:space="preserve">(handig als de back-enders 1 voor 1 worden geinterviewd of in groepjes van 2) </w:t>
       </w:r>
     </w:p>
     <w:p>
@@ -343,6 +306,26 @@
       <w:r>
         <w:t xml:space="preserve">Missen jullie iets in de koppeling tussen back-enders en front-enders? </w:t>
       </w:r>
+    </w:p>
+    <w:p>
+      <w:pPr>
+        <w:pStyle w:val="ListParagraph"/>
+      </w:pPr>
+    </w:p>
+    <w:p>
+      <w:pPr>
+        <w:pStyle w:val="ListParagraph"/>
+      </w:pPr>
+    </w:p>
+    <w:p>
+      <w:r>
+        <w:t xml:space="preserve">Antwoorden verwerken tot nieuw interview/ voorstel voor definitief systeem onderdeel maken. </w:t>
+      </w:r>
+    </w:p>
+    <w:p>
+      <w:pPr>
+        <w:pStyle w:val="Heading3"/>
+      </w:pPr>
     </w:p>
     <w:p>
       <w:pPr>
@@ -368,13 +351,7 @@
         </w:numPr>
       </w:pPr>
       <w:r>
-        <w:t xml:space="preserve">Welke bugs komen jullie </w:t>
-      </w:r>
-      <w:r>
-        <w:t>vaak</w:t>
-      </w:r>
-      <w:r>
-        <w:t xml:space="preserve"> tegen? </w:t>
+        <w:t xml:space="preserve">Welke bugs komen jullie vaak tegen? </w:t>
       </w:r>
     </w:p>
     <w:p>
@@ -386,19 +363,7 @@
         </w:numPr>
       </w:pPr>
       <w:r>
-        <w:t>Zijn er systeem onderdelen waar jullie deze bugs</w:t>
-      </w:r>
-      <w:r>
-        <w:t xml:space="preserve"> vaker</w:t>
-      </w:r>
-      <w:r>
-        <w:t xml:space="preserve"> tegen</w:t>
-      </w:r>
-      <w:r>
-        <w:t xml:space="preserve"> tegen komen dan andere</w:t>
-      </w:r>
-      <w:r>
-        <w:t>?</w:t>
+        <w:t>Zijn er systeem onderdelen waar jullie deze bugs vaker tegen tegen komen dan andere?</w:t>
       </w:r>
     </w:p>
     <w:p>
@@ -422,6 +387,7 @@
         </w:numPr>
       </w:pPr>
       <w:r>
+        <w:lastRenderedPageBreak/>
         <w:t>Hebben jullie nog suggesties die wij mee kunnen nemen?</w:t>
       </w:r>
     </w:p>
@@ -436,13 +402,7 @@
         <w:rPr>
           <w:i/>
         </w:rPr>
-        <w:t>Onze sug</w:t>
-      </w:r>
-      <w:r>
-        <w:rPr>
-          <w:i/>
-        </w:rPr>
-        <w:t>gesties laten zien eventueel</w:t>
+        <w:t>Onze suggesties laten zien eventueel</w:t>
       </w:r>
     </w:p>
     <w:p>
@@ -459,7 +419,6 @@
     <w:p/>
     <w:p>
       <w:r>
-        <w:lastRenderedPageBreak/>
         <w:t>Antwoorden verwerken tot nieuw interview/ voorstel voor definitief systeem onderdeel maken.</w:t>
       </w:r>
     </w:p>
@@ -481,6 +440,10 @@
     </w:p>
     <w:p/>
     <w:p/>
+    <w:p>
+      <w:bookmarkStart w:id="0" w:name="_GoBack"/>
+      <w:bookmarkEnd w:id="0"/>
+    </w:p>
     <w:sectPr>
       <w:footerReference w:type="default" r:id="rId8"/>
       <w:pgSz w:w="11906" w:h="16838"/>
@@ -1455,6 +1418,7 @@
   <w:style w:type="paragraph" w:default="1" w:styleId="Normal">
     <w:name w:val="Normal"/>
     <w:qFormat/>
+    <w:rsid w:val="0052144E"/>
   </w:style>
   <w:style w:type="paragraph" w:styleId="Heading1">
     <w:name w:val="heading 1"/>
@@ -1945,7 +1909,7 @@
 </file>
 
 <file path=customXml/itemProps1.xml><?xml version="1.0" encoding="utf-8"?>
-<ds:datastoreItem xmlns:ds="http://schemas.openxmlformats.org/officeDocument/2006/customXml" ds:itemID="{9BE00EBA-CE26-4A8D-A6E3-F16B43BD7EA7}">
+<ds:datastoreItem xmlns:ds="http://schemas.openxmlformats.org/officeDocument/2006/customXml" ds:itemID="{80724ADD-2359-4279-A6B1-0022A3D70E7D}">
   <ds:schemaRefs>
     <ds:schemaRef ds:uri="http://schemas.openxmlformats.org/officeDocument/2006/bibliography"/>
   </ds:schemaRefs>

</xml_diff>

<commit_message>
ideeen en suggestie toegevoegd
</commit_message>
<xml_diff>
--- a/vragen interview.docx
+++ b/vragen interview.docx
@@ -74,7 +74,20 @@
         <w:t xml:space="preserve">de projecten met de developers hebben besproken en dat wij met onze inzichten een duidelijk beeld hebben waar de bugs zitten. </w:t>
       </w:r>
     </w:p>
+    <w:p>
+      <w:pPr>
+        <w:pStyle w:val="ListParagraph"/>
+        <w:numPr>
+          <w:ilvl w:val="0"/>
+          <w:numId w:val="5"/>
+        </w:numPr>
+      </w:pPr>
+      <w:r>
+        <w:t>Een van ons interviewt en de ander houdt de notulen bij.</w:t>
+      </w:r>
+    </w:p>
     <w:p/>
+    <w:p/>
     <w:p>
       <w:pPr>
         <w:pStyle w:val="Heading3"/>
@@ -204,6 +217,23 @@
       <w:r>
         <w:t>transacties maken</w:t>
       </w:r>
+    </w:p>
+    <w:p>
+      <w:pPr>
+        <w:pStyle w:val="ListParagraph"/>
+        <w:numPr>
+          <w:ilvl w:val="0"/>
+          <w:numId w:val="1"/>
+        </w:numPr>
+      </w:pPr>
+      <w:r>
+        <w:t>bestanden genereren</w:t>
+      </w:r>
+      <w:r>
+        <w:t xml:space="preserve"> (download en uploaden)</w:t>
+      </w:r>
+      <w:bookmarkStart w:id="0" w:name="_GoBack"/>
+      <w:bookmarkEnd w:id="0"/>
     </w:p>
     <w:p>
       <w:pPr>
@@ -292,12 +322,7 @@
         </w:numPr>
       </w:pPr>
       <w:r>
-        <w:t>Welke onderdelen hebben jullie al standaardiseerd in een Nuget package</w:t>
-      </w:r>
-      <w:bookmarkStart w:id="0" w:name="_GoBack"/>
-      <w:bookmarkEnd w:id="0"/>
-      <w:r>
-        <w:t>?</w:t>
+        <w:t>Welke onderdelen hebben jullie al standaardiseerd in een Nuget package?</w:t>
       </w:r>
     </w:p>
     <w:p>
@@ -379,6 +404,19 @@
         </w:numPr>
       </w:pPr>
       <w:r>
+        <w:lastRenderedPageBreak/>
+        <w:t>Is het aanroepen van de database misschien te standaardiseren?</w:t>
+      </w:r>
+    </w:p>
+    <w:p>
+      <w:pPr>
+        <w:pStyle w:val="ListParagraph"/>
+        <w:numPr>
+          <w:ilvl w:val="0"/>
+          <w:numId w:val="2"/>
+        </w:numPr>
+      </w:pPr>
+      <w:r>
         <w:t>Zijn er nog dingen die wij moeten weten en nog niet beantwoord of uitgelegd zijn?</w:t>
       </w:r>
     </w:p>
@@ -394,7 +432,6 @@
     </w:p>
     <w:p>
       <w:r>
-        <w:lastRenderedPageBreak/>
         <w:t xml:space="preserve">Antwoorden verwerken tot nieuw interview/ voorstel voor definitief systeem onderdeel maken. </w:t>
       </w:r>
     </w:p>
@@ -655,7 +692,7 @@
           <w:rPr>
             <w:noProof/>
           </w:rPr>
-          <w:t>2</w:t>
+          <w:t>1</w:t>
         </w:r>
         <w:r>
           <w:rPr>
@@ -2097,7 +2134,7 @@
 </file>
 
 <file path=customXml/itemProps1.xml><?xml version="1.0" encoding="utf-8"?>
-<ds:datastoreItem xmlns:ds="http://schemas.openxmlformats.org/officeDocument/2006/customXml" ds:itemID="{40DB6716-9CEB-4E5F-97D2-3B5539210DCD}">
+<ds:datastoreItem xmlns:ds="http://schemas.openxmlformats.org/officeDocument/2006/customXml" ds:itemID="{02157F0F-7FD3-4ECD-8F07-16354BC8D4B5}">
   <ds:schemaRefs>
     <ds:schemaRef ds:uri="http://schemas.openxmlformats.org/officeDocument/2006/bibliography"/>
   </ds:schemaRefs>

</xml_diff>

<commit_message>
Good version without conflict
</commit_message>
<xml_diff>
--- a/vragen interview.docx
+++ b/vragen interview.docx
@@ -86,6 +86,52 @@
         <w:t>Een van ons interviewt en de ander houdt de notulen bij.</w:t>
       </w:r>
     </w:p>
+    <w:p>
+      <w:pPr>
+        <w:pStyle w:val="Heading4"/>
+      </w:pPr>
+      <w:r>
+        <w:t>Resultaat</w:t>
+      </w:r>
+    </w:p>
+    <w:p>
+      <w:pPr>
+        <w:pStyle w:val="ListParagraph"/>
+        <w:numPr>
+          <w:ilvl w:val="0"/>
+          <w:numId w:val="5"/>
+        </w:numPr>
+      </w:pPr>
+      <w:r>
+        <w:t>FRT eerst interviewen die kan ons veel vertellen en w</w:t>
+      </w:r>
+      <w:r>
+        <w:t xml:space="preserve">eet waar de problemen voorkomen, </w:t>
+      </w:r>
+    </w:p>
+    <w:p>
+      <w:pPr>
+        <w:pStyle w:val="ListParagraph"/>
+        <w:numPr>
+          <w:ilvl w:val="0"/>
+          <w:numId w:val="5"/>
+        </w:numPr>
+      </w:pPr>
+      <w:r>
+        <w:t>Per t</w:t>
+      </w:r>
+      <w:r>
+        <w:t xml:space="preserve">eam interviewen, </w:t>
+      </w:r>
+      <w:r>
+        <w:t>Front- en back-enders tegelijk interviewen zodat zij gelijk met elkaar kunnen instemmen of juist niet. Groepjes van 2 developers zodat wij ons interview kunnen verbeteren na een interview</w:t>
+      </w:r>
+    </w:p>
+    <w:p>
+      <w:pPr>
+        <w:pStyle w:val="ListParagraph"/>
+      </w:pPr>
+    </w:p>
     <w:p/>
     <w:p/>
     <w:p>
@@ -308,7 +354,13 @@
         </w:numPr>
       </w:pPr>
       <w:r>
-        <w:t>zijn er nog onderdelen die hier niet bij staan maar wel een goed is dat gestandaardiseerd kunnen worden?</w:t>
+        <w:t xml:space="preserve">zijn er nog onderdelen die hier niet bij staan maar wel een goed </w:t>
+      </w:r>
+      <w:r>
+        <w:t xml:space="preserve">onderdeel </w:t>
+      </w:r>
+      <w:r>
+        <w:t>is dat gestandaardiseerd kunnen worden?</w:t>
       </w:r>
     </w:p>
     <w:p>
@@ -345,6 +397,7 @@
         </w:numPr>
       </w:pPr>
       <w:r>
+        <w:lastRenderedPageBreak/>
         <w:t xml:space="preserve">Welke methodieken hebben jullie gebruikt voor de ontwikkeling en waarom? </w:t>
       </w:r>
       <w:r>
@@ -402,7 +455,6 @@
         </w:numPr>
       </w:pPr>
       <w:r>
-        <w:lastRenderedPageBreak/>
         <w:t>Is het aanroepen van de database misschien te standaardiseren?</w:t>
       </w:r>
     </w:p>
@@ -430,13 +482,19 @@
     </w:p>
     <w:p>
       <w:r>
-        <w:t>A</w:t>
-      </w:r>
-      <w:bookmarkStart w:id="0" w:name="_GoBack"/>
-      <w:bookmarkEnd w:id="0"/>
-      <w:r>
-        <w:t xml:space="preserve">ntwoorden verwerken tot nieuw interview/ voorstel voor definitief systeem onderdeel maken. </w:t>
-      </w:r>
+        <w:t xml:space="preserve">Antwoorden </w:t>
+      </w:r>
+      <w:r>
+        <w:t>verwerken tot nieuw interview/</w:t>
+      </w:r>
+      <w:r>
+        <w:t xml:space="preserve">voorstel voor definitief systeem onderdeel maken. </w:t>
+      </w:r>
+    </w:p>
+    <w:p>
+      <w:pPr>
+        <w:pStyle w:val="Heading3"/>
+      </w:pPr>
     </w:p>
     <w:p>
       <w:pPr>
@@ -451,6 +509,21 @@
       </w:r>
       <w:r>
         <w:t>T</w:t>
+      </w:r>
+    </w:p>
+    <w:p>
+      <w:pPr>
+        <w:pStyle w:val="ListParagraph"/>
+        <w:numPr>
+          <w:ilvl w:val="0"/>
+          <w:numId w:val="4"/>
+        </w:numPr>
+      </w:pPr>
+      <w:r>
+        <w:t>Welke handelingen verichten jullie vaak hetzelfde</w:t>
+      </w:r>
+      <w:r>
+        <w:t>, zie je dingen die je kunt verbeteren?</w:t>
       </w:r>
     </w:p>
     <w:p>
@@ -515,36 +588,188 @@
         <w:t>Onze suggesties laten zien eventueel</w:t>
       </w:r>
     </w:p>
-    <w:p>
-      <w:pPr>
-        <w:pStyle w:val="ListParagraph"/>
-        <w:numPr>
-          <w:ilvl w:val="0"/>
-          <w:numId w:val="4"/>
-        </w:numPr>
-      </w:pPr>
-    </w:p>
     <w:p/>
     <w:p/>
     <w:p/>
     <w:p>
       <w:r>
-        <w:t>Antwoorden verwerken tot nieuw interview/ voorstel voor definitief systeem onderdeel maken.</w:t>
+        <w:t xml:space="preserve">Antwoorden </w:t>
+      </w:r>
+      <w:r>
+        <w:t>verwerken tot nieuw interview/</w:t>
+      </w:r>
+      <w:r>
+        <w:t>voorstel voor definitief systeem onderdeel maken.</w:t>
       </w:r>
     </w:p>
     <w:p/>
-    <w:p/>
-    <w:p/>
-    <w:p>
-      <w:pPr>
+    <w:p>
+      <w:pPr>
+        <w:pStyle w:val="ListParagraph"/>
+        <w:numPr>
+          <w:ilvl w:val="0"/>
+          <w:numId w:val="1"/>
+        </w:numPr>
+      </w:pPr>
+      <w:r>
+        <w:t>Charts</w:t>
+      </w:r>
+    </w:p>
+    <w:p>
+      <w:bookmarkStart w:id="0" w:name="_GoBack"/>
+      <w:bookmarkEnd w:id="0"/>
+    </w:p>
+    <w:p>
+      <w:pPr>
+        <w:pStyle w:val="ListParagraph"/>
+        <w:numPr>
+          <w:ilvl w:val="0"/>
+          <w:numId w:val="1"/>
+        </w:numPr>
+      </w:pPr>
+      <w:r>
+        <w:t xml:space="preserve">qoutes </w:t>
+      </w:r>
+    </w:p>
+    <w:p>
+      <w:pPr>
+        <w:pStyle w:val="ListParagraph"/>
+        <w:numPr>
+          <w:ilvl w:val="0"/>
+          <w:numId w:val="1"/>
+        </w:numPr>
+      </w:pPr>
+      <w:r>
+        <w:t>winkelmandje (watchlist)</w:t>
+      </w:r>
+    </w:p>
+    <w:p>
+      <w:pPr>
+        <w:pStyle w:val="ListParagraph"/>
+        <w:numPr>
+          <w:ilvl w:val="0"/>
+          <w:numId w:val="1"/>
+        </w:numPr>
+      </w:pPr>
+      <w:r>
+        <w:t>nieuwsletter</w:t>
+      </w:r>
+    </w:p>
+    <w:p>
+      <w:pPr>
+        <w:pStyle w:val="ListParagraph"/>
+        <w:numPr>
+          <w:ilvl w:val="0"/>
+          <w:numId w:val="1"/>
+        </w:numPr>
+      </w:pPr>
+      <w:r>
+        <w:t>overzicht van transacties</w:t>
+      </w:r>
+    </w:p>
+    <w:p>
+      <w:pPr>
+        <w:pStyle w:val="ListParagraph"/>
+        <w:numPr>
+          <w:ilvl w:val="0"/>
+          <w:numId w:val="1"/>
+        </w:numPr>
+      </w:pPr>
+      <w:r>
+        <w:t>transacties maken</w:t>
+      </w:r>
+    </w:p>
+    <w:p>
+      <w:pPr>
+        <w:pStyle w:val="ListParagraph"/>
+        <w:numPr>
+          <w:ilvl w:val="0"/>
+          <w:numId w:val="1"/>
+        </w:numPr>
+      </w:pPr>
+      <w:r>
+        <w:t>bestanden genereren (download en uploaden)</w:t>
+      </w:r>
+    </w:p>
+    <w:p>
+      <w:pPr>
+        <w:pStyle w:val="ListParagraph"/>
+        <w:numPr>
+          <w:ilvl w:val="0"/>
+          <w:numId w:val="1"/>
+        </w:numPr>
+      </w:pPr>
+      <w:r>
+        <w:t>geautomatiseerd email</w:t>
+      </w:r>
+    </w:p>
+    <w:p>
+      <w:pPr>
+        <w:pStyle w:val="ListParagraph"/>
+        <w:numPr>
+          <w:ilvl w:val="0"/>
+          <w:numId w:val="1"/>
+        </w:numPr>
+      </w:pPr>
+      <w:r>
+        <w:t>registreren + login -</w:t>
+      </w:r>
+      <w:r>
         <w:rPr>
           <w:i/>
         </w:rPr>
-      </w:pPr>
-      <w:r>
+        <w:t>misschien authorisatie?</w:t>
+      </w:r>
+    </w:p>
+    <w:p>
+      <w:pPr>
+        <w:pStyle w:val="ListParagraph"/>
+        <w:numPr>
+          <w:ilvl w:val="0"/>
+          <w:numId w:val="1"/>
+        </w:numPr>
+      </w:pPr>
+      <w:r>
+        <w:t>Validatie persoonsgegevens, transactie gegevens (vragen naar meer)</w:t>
+      </w:r>
+    </w:p>
+    <w:p>
+      <w:pPr>
+        <w:pStyle w:val="ListParagraph"/>
+        <w:numPr>
+          <w:ilvl w:val="0"/>
+          <w:numId w:val="1"/>
+        </w:numPr>
+      </w:pPr>
+      <w:r>
+        <w:t>Security (zijn er misschien dingen die wij daar kunnen/mogen standaardiseren?)</w:t>
+      </w:r>
+    </w:p>
+    <w:p>
+      <w:pPr>
+        <w:pStyle w:val="ListParagraph"/>
+        <w:numPr>
+          <w:ilvl w:val="0"/>
+          <w:numId w:val="1"/>
+        </w:numPr>
+      </w:pPr>
+      <w:r>
+        <w:t>admin</w:t>
+      </w:r>
+    </w:p>
+    <w:p/>
+    <w:p/>
+    <w:p>
+      <w:pPr>
         <w:rPr>
           <w:i/>
         </w:rPr>
+      </w:pPr>
+      <w:r>
+        <w:rPr>
+          <w:i/>
+        </w:rPr>
+        <w:lastRenderedPageBreak/>
         <w:t xml:space="preserve"> </w:t>
       </w:r>
     </w:p>
@@ -690,7 +915,7 @@
           <w:rPr>
             <w:noProof/>
           </w:rPr>
-          <w:t>1</w:t>
+          <w:t>3</w:t>
         </w:r>
         <w:r>
           <w:rPr>
@@ -1708,6 +1933,28 @@
       <w:szCs w:val="24"/>
     </w:rPr>
   </w:style>
+  <w:style w:type="paragraph" w:styleId="Heading4">
+    <w:name w:val="heading 4"/>
+    <w:basedOn w:val="Normal"/>
+    <w:next w:val="Normal"/>
+    <w:link w:val="Heading4Char"/>
+    <w:uiPriority w:val="9"/>
+    <w:unhideWhenUsed/>
+    <w:qFormat/>
+    <w:rsid w:val="00E668AC"/>
+    <w:pPr>
+      <w:keepNext/>
+      <w:keepLines/>
+      <w:spacing w:before="40" w:after="0"/>
+      <w:outlineLvl w:val="3"/>
+    </w:pPr>
+    <w:rPr>
+      <w:rFonts w:asciiTheme="majorHAnsi" w:eastAsiaTheme="majorEastAsia" w:hAnsiTheme="majorHAnsi" w:cstheme="majorBidi"/>
+      <w:i/>
+      <w:iCs/>
+      <w:color w:val="2E74B5" w:themeColor="accent1" w:themeShade="BF"/>
+    </w:rPr>
+  </w:style>
   <w:style w:type="character" w:default="1" w:styleId="DefaultParagraphFont">
     <w:name w:val="Default Paragraph Font"/>
     <w:uiPriority w:val="1"/>
@@ -1828,6 +2075,19 @@
     <w:link w:val="Footer"/>
     <w:uiPriority w:val="99"/>
     <w:rsid w:val="00180C0F"/>
+  </w:style>
+  <w:style w:type="character" w:customStyle="1" w:styleId="Heading4Char">
+    <w:name w:val="Heading 4 Char"/>
+    <w:basedOn w:val="DefaultParagraphFont"/>
+    <w:link w:val="Heading4"/>
+    <w:uiPriority w:val="9"/>
+    <w:rsid w:val="00E668AC"/>
+    <w:rPr>
+      <w:rFonts w:asciiTheme="majorHAnsi" w:eastAsiaTheme="majorEastAsia" w:hAnsiTheme="majorHAnsi" w:cstheme="majorBidi"/>
+      <w:i/>
+      <w:iCs/>
+      <w:color w:val="2E74B5" w:themeColor="accent1" w:themeShade="BF"/>
+    </w:rPr>
   </w:style>
 </w:styles>
 </file>
@@ -2132,7 +2392,7 @@
 </file>
 
 <file path=customXml/itemProps1.xml><?xml version="1.0" encoding="utf-8"?>
-<ds:datastoreItem xmlns:ds="http://schemas.openxmlformats.org/officeDocument/2006/customXml" ds:itemID="{97DE9F12-68C0-44C6-AE67-CA6AD5ACAF2A}">
+<ds:datastoreItem xmlns:ds="http://schemas.openxmlformats.org/officeDocument/2006/customXml" ds:itemID="{B7FC22CC-1454-42E8-AAB4-28666E53EAD1}">
   <ds:schemaRefs>
     <ds:schemaRef ds:uri="http://schemas.openxmlformats.org/officeDocument/2006/bibliography"/>
   </ds:schemaRefs>

</xml_diff>

<commit_message>
Add some questions en fix some words
</commit_message>
<xml_diff>
--- a/vragen interview.docx
+++ b/vragen interview.docx
@@ -121,10 +121,7 @@
         <w:t>Per t</w:t>
       </w:r>
       <w:r>
-        <w:t xml:space="preserve">eam interviewen, </w:t>
-      </w:r>
-      <w:r>
-        <w:t>Front- en back-enders tegelijk interviewen zodat zij gelijk met elkaar kunnen instemmen of juist niet. Groepjes van 2 developers zodat wij ons interview kunnen verbeteren na een interview</w:t>
+        <w:t>eam interviewen, Front- en back-enders tegelijk interviewen zodat zij gelijk met elkaar kunnen instemmen of juist niet. Groepjes van 2 developers zodat wij ons interview kunnen verbeteren na een interview</w:t>
       </w:r>
     </w:p>
     <w:p>
@@ -488,13 +485,16 @@
         <w:t>verwerken tot nieuw interview/</w:t>
       </w:r>
       <w:r>
-        <w:t xml:space="preserve">voorstel voor definitief systeem onderdeel maken. </w:t>
-      </w:r>
-    </w:p>
-    <w:p>
-      <w:pPr>
-        <w:pStyle w:val="Heading3"/>
-      </w:pPr>
+        <w:t xml:space="preserve">voorstel voor definitief </w:t>
+      </w:r>
+      <w:bookmarkStart w:id="0" w:name="_GoBack"/>
+      <w:bookmarkEnd w:id="0"/>
+      <w:r>
+        <w:t>systeemonderdeel</w:t>
+      </w:r>
+      <w:r>
+        <w:t xml:space="preserve"> maken. </w:t>
+      </w:r>
     </w:p>
     <w:p>
       <w:pPr>
@@ -588,6 +588,38 @@
         <w:t>Onze suggesties laten zien eventueel</w:t>
       </w:r>
     </w:p>
+    <w:p>
+      <w:pPr>
+        <w:pStyle w:val="ListParagraph"/>
+        <w:numPr>
+          <w:ilvl w:val="0"/>
+          <w:numId w:val="4"/>
+        </w:numPr>
+      </w:pPr>
+      <w:r>
+        <w:t>Welke systeemonderdelen zie je vaak terugkomen bij de projecten</w:t>
+      </w:r>
+    </w:p>
+    <w:p>
+      <w:pPr>
+        <w:pStyle w:val="Heading4"/>
+      </w:pPr>
+      <w:r>
+        <w:t>IVO</w:t>
+      </w:r>
+    </w:p>
+    <w:p>
+      <w:pPr>
+        <w:pStyle w:val="ListParagraph"/>
+        <w:numPr>
+          <w:ilvl w:val="0"/>
+          <w:numId w:val="4"/>
+        </w:numPr>
+      </w:pPr>
+      <w:r>
+        <w:t>Zijn er dingen in het algemeen die opvallen</w:t>
+      </w:r>
+    </w:p>
     <w:p/>
     <w:p/>
     <w:p/>
@@ -615,10 +647,7 @@
         <w:t>Charts</w:t>
       </w:r>
     </w:p>
-    <w:p>
-      <w:bookmarkStart w:id="0" w:name="_GoBack"/>
-      <w:bookmarkEnd w:id="0"/>
-    </w:p>
+    <w:p/>
     <w:p>
       <w:pPr>
         <w:pStyle w:val="ListParagraph"/>
@@ -769,7 +798,6 @@
         <w:rPr>
           <w:i/>
         </w:rPr>
-        <w:lastRenderedPageBreak/>
         <w:t xml:space="preserve"> </w:t>
       </w:r>
     </w:p>
@@ -915,7 +943,7 @@
           <w:rPr>
             <w:noProof/>
           </w:rPr>
-          <w:t>3</w:t>
+          <w:t>1</w:t>
         </w:r>
         <w:r>
           <w:rPr>
@@ -2392,7 +2420,7 @@
 </file>
 
 <file path=customXml/itemProps1.xml><?xml version="1.0" encoding="utf-8"?>
-<ds:datastoreItem xmlns:ds="http://schemas.openxmlformats.org/officeDocument/2006/customXml" ds:itemID="{B7FC22CC-1454-42E8-AAB4-28666E53EAD1}">
+<ds:datastoreItem xmlns:ds="http://schemas.openxmlformats.org/officeDocument/2006/customXml" ds:itemID="{72A60D15-C3B9-42EC-892F-239B991EABE0}">
   <ds:schemaRefs>
     <ds:schemaRef ds:uri="http://schemas.openxmlformats.org/officeDocument/2006/bibliography"/>
   </ds:schemaRefs>

</xml_diff>

<commit_message>
delete one list of examples
</commit_message>
<xml_diff>
--- a/vragen interview.docx
+++ b/vragen interview.docx
@@ -487,8 +487,6 @@
       <w:r>
         <w:t xml:space="preserve">voorstel voor definitief </w:t>
       </w:r>
-      <w:bookmarkStart w:id="0" w:name="_GoBack"/>
-      <w:bookmarkEnd w:id="0"/>
       <w:r>
         <w:t>systeemonderdeel</w:t>
       </w:r>
@@ -636,157 +634,9 @@
     </w:p>
     <w:p/>
     <w:p>
-      <w:pPr>
-        <w:pStyle w:val="ListParagraph"/>
-        <w:numPr>
-          <w:ilvl w:val="0"/>
-          <w:numId w:val="1"/>
-        </w:numPr>
-      </w:pPr>
-      <w:r>
-        <w:t>Charts</w:t>
-      </w:r>
-    </w:p>
-    <w:p/>
-    <w:p>
-      <w:pPr>
-        <w:pStyle w:val="ListParagraph"/>
-        <w:numPr>
-          <w:ilvl w:val="0"/>
-          <w:numId w:val="1"/>
-        </w:numPr>
-      </w:pPr>
-      <w:r>
-        <w:t xml:space="preserve">qoutes </w:t>
-      </w:r>
-    </w:p>
-    <w:p>
-      <w:pPr>
-        <w:pStyle w:val="ListParagraph"/>
-        <w:numPr>
-          <w:ilvl w:val="0"/>
-          <w:numId w:val="1"/>
-        </w:numPr>
-      </w:pPr>
-      <w:r>
-        <w:t>winkelmandje (watchlist)</w:t>
-      </w:r>
-    </w:p>
-    <w:p>
-      <w:pPr>
-        <w:pStyle w:val="ListParagraph"/>
-        <w:numPr>
-          <w:ilvl w:val="0"/>
-          <w:numId w:val="1"/>
-        </w:numPr>
-      </w:pPr>
-      <w:r>
-        <w:t>nieuwsletter</w:t>
-      </w:r>
-    </w:p>
-    <w:p>
-      <w:pPr>
-        <w:pStyle w:val="ListParagraph"/>
-        <w:numPr>
-          <w:ilvl w:val="0"/>
-          <w:numId w:val="1"/>
-        </w:numPr>
-      </w:pPr>
-      <w:r>
-        <w:t>overzicht van transacties</w:t>
-      </w:r>
-    </w:p>
-    <w:p>
-      <w:pPr>
-        <w:pStyle w:val="ListParagraph"/>
-        <w:numPr>
-          <w:ilvl w:val="0"/>
-          <w:numId w:val="1"/>
-        </w:numPr>
-      </w:pPr>
-      <w:r>
-        <w:t>transacties maken</w:t>
-      </w:r>
-    </w:p>
-    <w:p>
-      <w:pPr>
-        <w:pStyle w:val="ListParagraph"/>
-        <w:numPr>
-          <w:ilvl w:val="0"/>
-          <w:numId w:val="1"/>
-        </w:numPr>
-      </w:pPr>
-      <w:r>
-        <w:t>bestanden genereren (download en uploaden)</w:t>
-      </w:r>
-    </w:p>
-    <w:p>
-      <w:pPr>
-        <w:pStyle w:val="ListParagraph"/>
-        <w:numPr>
-          <w:ilvl w:val="0"/>
-          <w:numId w:val="1"/>
-        </w:numPr>
-      </w:pPr>
-      <w:r>
-        <w:t>geautomatiseerd email</w:t>
-      </w:r>
-    </w:p>
-    <w:p>
-      <w:pPr>
-        <w:pStyle w:val="ListParagraph"/>
-        <w:numPr>
-          <w:ilvl w:val="0"/>
-          <w:numId w:val="1"/>
-        </w:numPr>
-      </w:pPr>
-      <w:r>
-        <w:t>registreren + login -</w:t>
-      </w:r>
-      <w:r>
-        <w:rPr>
-          <w:i/>
-        </w:rPr>
-        <w:t>misschien authorisatie?</w:t>
-      </w:r>
-    </w:p>
-    <w:p>
-      <w:pPr>
-        <w:pStyle w:val="ListParagraph"/>
-        <w:numPr>
-          <w:ilvl w:val="0"/>
-          <w:numId w:val="1"/>
-        </w:numPr>
-      </w:pPr>
-      <w:r>
-        <w:t>Validatie persoonsgegevens, transactie gegevens (vragen naar meer)</w:t>
-      </w:r>
-    </w:p>
-    <w:p>
-      <w:pPr>
-        <w:pStyle w:val="ListParagraph"/>
-        <w:numPr>
-          <w:ilvl w:val="0"/>
-          <w:numId w:val="1"/>
-        </w:numPr>
-      </w:pPr>
-      <w:r>
-        <w:t>Security (zijn er misschien dingen die wij daar kunnen/mogen standaardiseren?)</w:t>
-      </w:r>
-    </w:p>
-    <w:p>
-      <w:pPr>
-        <w:pStyle w:val="ListParagraph"/>
-        <w:numPr>
-          <w:ilvl w:val="0"/>
-          <w:numId w:val="1"/>
-        </w:numPr>
-      </w:pPr>
-      <w:r>
-        <w:t>admin</w:t>
-      </w:r>
-    </w:p>
-    <w:p/>
+      <w:bookmarkStart w:id="0" w:name="_GoBack"/>
+      <w:bookmarkEnd w:id="0"/>
+    </w:p>
     <w:p/>
     <w:p>
       <w:pPr>
@@ -943,7 +793,7 @@
           <w:rPr>
             <w:noProof/>
           </w:rPr>
-          <w:t>1</w:t>
+          <w:t>2</w:t>
         </w:r>
         <w:r>
           <w:rPr>
@@ -2420,7 +2270,7 @@
 </file>
 
 <file path=customXml/itemProps1.xml><?xml version="1.0" encoding="utf-8"?>
-<ds:datastoreItem xmlns:ds="http://schemas.openxmlformats.org/officeDocument/2006/customXml" ds:itemID="{72A60D15-C3B9-42EC-892F-239B991EABE0}">
+<ds:datastoreItem xmlns:ds="http://schemas.openxmlformats.org/officeDocument/2006/customXml" ds:itemID="{D78232A2-B04F-42E1-B8C0-16BFCD576424}">
   <ds:schemaRefs>
     <ds:schemaRef ds:uri="http://schemas.openxmlformats.org/officeDocument/2006/bibliography"/>
   </ds:schemaRefs>

</xml_diff>